<commit_message>
change files to push
</commit_message>
<xml_diff>
--- a/lab/lab1/21110256_HuynhNguyenTheDan_01_PCA.docx
+++ b/lab/lab1/21110256_HuynhNguyenTheDan_01_PCA.docx
@@ -2,7 +2,624 @@
 <file path=word/document.xml><?xml version="1.0" encoding="utf-8"?>
 <w:document xmlns:wpc="http://schemas.microsoft.com/office/word/2010/wordprocessingCanvas" xmlns:cx="http://schemas.microsoft.com/office/drawing/2014/chartex" xmlns:cx1="http://schemas.microsoft.com/office/drawing/2015/9/8/chartex" xmlns:cx2="http://schemas.microsoft.com/office/drawing/2015/10/21/chartex" xmlns:cx3="http://schemas.microsoft.com/office/drawing/2016/5/9/chartex" xmlns:cx4="http://schemas.microsoft.com/office/drawing/2016/5/10/chartex" xmlns:cx5="http://schemas.microsoft.com/office/drawing/2016/5/11/chartex" xmlns:cx6="http://schemas.microsoft.com/office/drawing/2016/5/12/chartex" xmlns:cx7="http://schemas.microsoft.com/office/drawing/2016/5/13/chartex" xmlns:cx8="http://schemas.microsoft.com/office/drawing/2016/5/14/chartex" xmlns:mc="http://schemas.openxmlformats.org/markup-compatibility/2006" xmlns:aink="http://schemas.microsoft.com/office/drawing/2016/ink" xmlns:am3d="http://schemas.microsoft.com/office/drawing/2017/model3d" xmlns:o="urn:schemas-microsoft-com:office:office" xmlns:oel="http://schemas.microsoft.com/office/2019/extlst" xmlns:r="http://schemas.openxmlformats.org/officeDocument/2006/relationships" xmlns:m="http://schemas.openxmlformats.org/officeDocument/2006/math" xmlns:v="urn:schemas-microsoft-com:vml" xmlns:wp14="http://schemas.microsoft.com/office/word/2010/wordprocessingDrawing" xmlns:wp="http://schemas.openxmlformats.org/drawingml/2006/wordprocessingDrawing" xmlns:w10="urn:schemas-microsoft-com:office:word" xmlns:w="http://schemas.openxmlformats.org/wordprocessingml/2006/main" xmlns:w14="http://schemas.microsoft.com/office/word/2010/wordml" xmlns:w15="http://schemas.microsoft.com/office/word/2012/wordml" xmlns:w16cex="http://schemas.microsoft.com/office/word/2018/wordml/cex" xmlns:w16cid="http://schemas.microsoft.com/office/word/2016/wordml/cid" xmlns:w16="http://schemas.microsoft.com/office/word/2018/wordml" xmlns:w16sdtdh="http://schemas.microsoft.com/office/word/2020/wordml/sdtdatahash" xmlns:w16se="http://schemas.microsoft.com/office/word/2015/wordml/symex" xmlns:wpg="http://schemas.microsoft.com/office/word/2010/wordprocessingGroup" xmlns:wpi="http://schemas.microsoft.com/office/word/2010/wordprocessingInk" xmlns:wne="http://schemas.microsoft.com/office/word/2006/wordml" xmlns:wps="http://schemas.microsoft.com/office/word/2010/wordprocessingShape" mc:Ignorable="w14 w15 w16se w16cid w16 w16cex w16sdtdh wp14">
   <w:body>
-    <w:p/>
+    <w:p>
+      <w:pPr>
+        <w:numPr>
+          <w:ilvl w:val="0"/>
+          <w:numId w:val="0"/>
+        </w:numPr>
+        <w:spacing w:after="0"/>
+        <w:ind w:left="814" w:hanging="360"/>
+        <w:jc w:val="center"/>
+        <w:rPr>
+          <w:sz w:val="48"/>
+          <w:szCs w:val="48"/>
+        </w:rPr>
+      </w:pPr>
+      <w:r>
+        <w:rPr>
+          <w:sz w:val="48"/>
+          <w:szCs w:val="48"/>
+        </w:rPr>
+        <w:t>Bài tập môn Xử lý Đa chiều</w:t>
+      </w:r>
+    </w:p>
+    <w:p>
+      <w:pPr>
+        <w:numPr>
+          <w:ilvl w:val="0"/>
+          <w:numId w:val="0"/>
+        </w:numPr>
+        <w:ind w:left="814" w:hanging="360"/>
+        <w:jc w:val="center"/>
+        <w:rPr>
+          <w:sz w:val="20"/>
+          <w:szCs w:val="20"/>
+        </w:rPr>
+      </w:pPr>
+      <w:r>
+        <w:rPr>
+          <w:sz w:val="20"/>
+          <w:szCs w:val="20"/>
+        </w:rPr>
+        <w:sym w:font="Wingdings" w:char="F098"/>
+      </w:r>
+      <w:r>
+        <w:rPr>
+          <w:sz w:val="20"/>
+          <w:szCs w:val="20"/>
+        </w:rPr>
+        <w:sym w:font="Wingdings" w:char="F099"/>
+      </w:r>
+    </w:p>
+    <w:p>
+      <w:pPr>
+        <w:numPr>
+          <w:ilvl w:val="0"/>
+          <w:numId w:val="0"/>
+        </w:numPr>
+        <w:ind w:left="814" w:hanging="360"/>
+        <w:rPr>
+          <w:szCs w:val="24"/>
+        </w:rPr>
+      </w:pPr>
+      <w:r>
+        <w:rPr>
+          <w:b/>
+          <w:bCs/>
+          <w:szCs w:val="24"/>
+        </w:rPr>
+        <w:t>Họ và tên:</w:t>
+      </w:r>
+      <w:r>
+        <w:rPr>
+          <w:szCs w:val="24"/>
+        </w:rPr>
+        <w:t xml:space="preserve"> Huỳnh Nguyễn Thế Dân</w:t>
+      </w:r>
+    </w:p>
+    <w:p>
+      <w:pPr>
+        <w:numPr>
+          <w:ilvl w:val="0"/>
+          <w:numId w:val="0"/>
+        </w:numPr>
+        <w:ind w:left="814" w:hanging="360"/>
+        <w:rPr>
+          <w:szCs w:val="24"/>
+        </w:rPr>
+      </w:pPr>
+      <w:r>
+        <w:rPr>
+          <w:b/>
+          <w:bCs/>
+          <w:szCs w:val="24"/>
+        </w:rPr>
+        <w:t>MSSV:</w:t>
+      </w:r>
+      <w:r>
+        <w:rPr>
+          <w:szCs w:val="24"/>
+        </w:rPr>
+        <w:t xml:space="preserve"> 21110256</w:t>
+      </w:r>
+    </w:p>
+    <w:p>
+      <w:pPr>
+        <w:numPr>
+          <w:ilvl w:val="0"/>
+          <w:numId w:val="0"/>
+        </w:numPr>
+        <w:ind w:left="814" w:hanging="360"/>
+        <w:rPr>
+          <w:szCs w:val="24"/>
+        </w:rPr>
+      </w:pPr>
+      <w:r>
+        <w:rPr>
+          <w:b/>
+          <w:bCs/>
+          <w:szCs w:val="24"/>
+        </w:rPr>
+        <w:t>Lớp:</w:t>
+      </w:r>
+      <w:r>
+        <w:rPr>
+          <w:szCs w:val="24"/>
+        </w:rPr>
+        <w:t xml:space="preserve"> 21TTH1</w:t>
+      </w:r>
+    </w:p>
+    <w:p>
+      <w:pPr>
+        <w:numPr>
+          <w:ilvl w:val="0"/>
+          <w:numId w:val="0"/>
+        </w:numPr>
+        <w:ind w:left="814" w:hanging="360"/>
+        <w:jc w:val="center"/>
+        <w:rPr>
+          <w:sz w:val="32"/>
+          <w:szCs w:val="32"/>
+        </w:rPr>
+      </w:pPr>
+      <w:r>
+        <w:rPr>
+          <w:sz w:val="32"/>
+          <w:szCs w:val="32"/>
+        </w:rPr>
+        <w:t>Trả lời</w:t>
+      </w:r>
+    </w:p>
+    <w:p>
+      <w:pPr>
+        <w:numPr>
+          <w:ilvl w:val="0"/>
+          <w:numId w:val="0"/>
+        </w:numPr>
+        <w:ind w:left="814" w:hanging="360"/>
+        <w:rPr>
+          <w:b/>
+          <w:bCs/>
+          <w:szCs w:val="24"/>
+        </w:rPr>
+      </w:pPr>
+      <w:r>
+        <w:rPr>
+          <w:b/>
+          <w:bCs/>
+          <w:szCs w:val="24"/>
+        </w:rPr>
+        <w:t>1.</w:t>
+      </w:r>
+    </w:p>
+    <w:p>
+      <w:pPr>
+        <w:numPr>
+          <w:ilvl w:val="0"/>
+          <w:numId w:val="0"/>
+        </w:numPr>
+        <w:ind w:left="814" w:hanging="360"/>
+        <w:rPr>
+          <w:rFonts w:eastAsiaTheme="minorEastAsia"/>
+          <w:sz w:val="28"/>
+          <w:szCs w:val="28"/>
+        </w:rPr>
+      </w:pPr>
+      <m:oMathPara>
+        <m:oMath>
+          <m:d>
+            <m:dPr>
+              <m:ctrlPr>
+                <w:rPr>
+                  <w:rFonts w:ascii="Cambria Math" w:eastAsiaTheme="minorEastAsia" w:hAnsi="Cambria Math"/>
+                  <w:i/>
+                  <w:sz w:val="28"/>
+                  <w:szCs w:val="28"/>
+                </w:rPr>
+              </m:ctrlPr>
+            </m:dPr>
+            <m:e>
+              <m:m>
+                <m:mPr>
+                  <m:mcs>
+                    <m:mc>
+                      <m:mcPr>
+                        <m:count m:val="2"/>
+                        <m:mcJc m:val="center"/>
+                      </m:mcPr>
+                    </m:mc>
+                  </m:mcs>
+                  <m:ctrlPr>
+                    <w:rPr>
+                      <w:rFonts w:ascii="Cambria Math" w:eastAsiaTheme="minorEastAsia" w:hAnsi="Cambria Math"/>
+                      <w:i/>
+                      <w:sz w:val="28"/>
+                      <w:szCs w:val="28"/>
+                    </w:rPr>
+                  </m:ctrlPr>
+                </m:mPr>
+                <m:mr>
+                  <m:e>
+                    <m:r>
+                      <w:rPr>
+                        <w:rFonts w:ascii="Cambria Math" w:eastAsiaTheme="minorEastAsia" w:hAnsi="Cambria Math"/>
+                        <w:sz w:val="28"/>
+                        <w:szCs w:val="28"/>
+                      </w:rPr>
+                      <m:t>5</m:t>
+                    </m:r>
+                  </m:e>
+                  <m:e>
+                    <m:r>
+                      <w:rPr>
+                        <w:rFonts w:ascii="Cambria Math" w:eastAsiaTheme="minorEastAsia" w:hAnsi="Cambria Math"/>
+                        <w:sz w:val="28"/>
+                        <w:szCs w:val="28"/>
+                      </w:rPr>
+                      <m:t>2</m:t>
+                    </m:r>
+                  </m:e>
+                </m:mr>
+                <m:mr>
+                  <m:e>
+                    <m:r>
+                      <w:rPr>
+                        <w:rFonts w:ascii="Cambria Math" w:eastAsiaTheme="minorEastAsia" w:hAnsi="Cambria Math"/>
+                        <w:sz w:val="28"/>
+                        <w:szCs w:val="28"/>
+                      </w:rPr>
+                      <m:t>2</m:t>
+                    </m:r>
+                  </m:e>
+                  <m:e>
+                    <m:r>
+                      <w:rPr>
+                        <w:rFonts w:ascii="Cambria Math" w:eastAsiaTheme="minorEastAsia" w:hAnsi="Cambria Math"/>
+                        <w:sz w:val="28"/>
+                        <w:szCs w:val="28"/>
+                      </w:rPr>
+                      <m:t>2</m:t>
+                    </m:r>
+                  </m:e>
+                </m:mr>
+              </m:m>
+            </m:e>
+          </m:d>
+        </m:oMath>
+      </m:oMathPara>
+    </w:p>
+    <w:p>
+      <w:pPr>
+        <w:numPr>
+          <w:ilvl w:val="0"/>
+          <w:numId w:val="0"/>
+        </w:numPr>
+        <w:ind w:left="814" w:hanging="360"/>
+        <w:rPr>
+          <w:rFonts w:eastAsiaTheme="minorEastAsia"/>
+          <w:szCs w:val="24"/>
+        </w:rPr>
+      </w:pPr>
+      <w:r>
+        <w:rPr>
+          <w:szCs w:val="24"/>
+        </w:rPr>
+        <w:t>Để giải bài toán này, chúng ta sẽ sử dụng phân tích thành phần chính (PCA - Principal Component Analysis).</w:t>
+      </w:r>
+    </w:p>
+    <w:p>
+      <w:pPr>
+        <w:numPr>
+          <w:ilvl w:val="0"/>
+          <w:numId w:val="0"/>
+        </w:numPr>
+        <w:ind w:left="814" w:hanging="360"/>
+        <w:rPr>
+          <w:b/>
+          <w:bCs/>
+          <w:szCs w:val="24"/>
+        </w:rPr>
+      </w:pPr>
+      <w:r>
+        <w:rPr>
+          <w:b/>
+          <w:bCs/>
+          <w:szCs w:val="24"/>
+        </w:rPr>
+        <w:t>a. Xác định các thành phần chính:</w:t>
+      </w:r>
+    </w:p>
+    <w:p>
+      <w:pPr>
+        <w:numPr>
+          <w:ilvl w:val="0"/>
+          <w:numId w:val="0"/>
+        </w:numPr>
+        <w:ind w:left="814" w:hanging="360"/>
+        <w:rPr>
+          <w:szCs w:val="24"/>
+        </w:rPr>
+      </w:pPr>
+      <w:r>
+        <w:rPr>
+          <w:szCs w:val="24"/>
+        </w:rPr>
+        <w:t>Các bước để xác định các thành phần chính:</w:t>
+      </w:r>
+    </w:p>
+    <w:p>
+      <w:pPr>
+        <w:numPr>
+          <w:ilvl w:val="0"/>
+          <w:numId w:val="0"/>
+        </w:numPr>
+        <w:ind w:left="814" w:hanging="360"/>
+        <w:rPr>
+          <w:szCs w:val="24"/>
+        </w:rPr>
+      </w:pPr>
+      <w:r>
+        <w:rPr>
+          <w:szCs w:val="24"/>
+        </w:rPr>
+        <w:t>Tính các vector riêng và các giá trị riêng của ma trận hiệp phương sai.</w:t>
+      </w:r>
+    </w:p>
+    <w:p>
+      <w:pPr>
+        <w:numPr>
+          <w:ilvl w:val="0"/>
+          <w:numId w:val="0"/>
+        </w:numPr>
+        <w:ind w:left="814" w:hanging="360"/>
+        <w:rPr>
+          <w:szCs w:val="24"/>
+        </w:rPr>
+      </w:pPr>
+      <w:r>
+        <w:rPr>
+          <w:szCs w:val="24"/>
+        </w:rPr>
+        <w:t>Sắp xếp các giá trị riêng giảm dần và các vector riêng tương ứng.</w:t>
+      </w:r>
+    </w:p>
+    <w:p>
+      <w:pPr>
+        <w:numPr>
+          <w:ilvl w:val="0"/>
+          <w:numId w:val="0"/>
+        </w:numPr>
+        <w:ind w:left="814" w:hanging="360"/>
+        <w:rPr>
+          <w:szCs w:val="24"/>
+        </w:rPr>
+      </w:pPr>
+      <w:r>
+        <w:rPr>
+          <w:szCs w:val="24"/>
+        </w:rPr>
+        <w:t>Chịn các thành phần chính là các vector riêng tương ứng với các giá trị riêng lớn nhất.</w:t>
+      </w:r>
+    </w:p>
+    <w:p>
+      <w:pPr>
+        <w:numPr>
+          <w:ilvl w:val="0"/>
+          <w:numId w:val="0"/>
+        </w:numPr>
+        <w:ind w:left="814" w:hanging="360"/>
+        <w:rPr>
+          <w:b/>
+          <w:bCs/>
+          <w:szCs w:val="24"/>
+        </w:rPr>
+      </w:pPr>
+      <w:r>
+        <w:rPr>
+          <w:b/>
+          <w:bCs/>
+          <w:szCs w:val="24"/>
+        </w:rPr>
+        <w:t>Bước 1: Tính các vector riêng và các giá trị riêng:</w:t>
+      </w:r>
+    </w:p>
+    <w:p>
+      <w:pPr>
+        <w:numPr>
+          <w:ilvl w:val="0"/>
+          <w:numId w:val="0"/>
+        </w:numPr>
+        <w:ind w:left="814" w:hanging="360"/>
+        <w:rPr>
+          <w:szCs w:val="24"/>
+        </w:rPr>
+      </w:pPr>
+    </w:p>
+    <w:p>
+      <w:pPr>
+        <w:numPr>
+          <w:ilvl w:val="0"/>
+          <w:numId w:val="0"/>
+        </w:numPr>
+        <w:ind w:left="814" w:hanging="360"/>
+        <w:rPr>
+          <w:szCs w:val="24"/>
+        </w:rPr>
+      </w:pPr>
+      <w:r>
+        <w:rPr>
+          <w:szCs w:val="24"/>
+        </w:rPr>
+        <w:t>Để tính các vector riêng và các giá trị riêng, chúng ta cần giải phương trình đặc trưng:</w:t>
+      </w:r>
+    </w:p>
+    <w:p>
+      <w:pPr>
+        <w:numPr>
+          <w:ilvl w:val="0"/>
+          <w:numId w:val="0"/>
+        </w:numPr>
+        <w:ind w:left="814" w:hanging="360"/>
+        <w:rPr>
+          <w:szCs w:val="24"/>
+        </w:rPr>
+      </w:pPr>
+    </w:p>
+    <w:p>
+      <w:pPr>
+        <w:numPr>
+          <w:ilvl w:val="0"/>
+          <w:numId w:val="0"/>
+        </w:numPr>
+        <w:ind w:left="814" w:hanging="360"/>
+        <w:rPr>
+          <w:szCs w:val="24"/>
+        </w:rPr>
+      </w:pPr>
+      <w:r>
+        <w:rPr>
+          <w:szCs w:val="24"/>
+        </w:rPr>
+        <w:t>|S - λI| = 0</w:t>
+      </w:r>
+    </w:p>
+    <w:p>
+      <w:pPr>
+        <w:numPr>
+          <w:ilvl w:val="0"/>
+          <w:numId w:val="0"/>
+        </w:numPr>
+        <w:ind w:left="814" w:hanging="360"/>
+        <w:rPr>
+          <w:szCs w:val="24"/>
+        </w:rPr>
+      </w:pPr>
+    </w:p>
+    <w:p>
+      <w:pPr>
+        <w:numPr>
+          <w:ilvl w:val="0"/>
+          <w:numId w:val="0"/>
+        </w:numPr>
+        <w:ind w:left="814" w:hanging="360"/>
+        <w:rPr>
+          <w:szCs w:val="24"/>
+        </w:rPr>
+      </w:pPr>
+      <w:r>
+        <w:rPr>
+          <w:szCs w:val="24"/>
+        </w:rPr>
+        <w:t>Trong đó:</w:t>
+      </w:r>
+    </w:p>
+    <w:p>
+      <w:pPr>
+        <w:numPr>
+          <w:ilvl w:val="0"/>
+          <w:numId w:val="0"/>
+        </w:numPr>
+        <w:ind w:left="814" w:hanging="360"/>
+        <w:rPr>
+          <w:szCs w:val="24"/>
+        </w:rPr>
+      </w:pPr>
+    </w:p>
+    <w:p>
+      <w:pPr>
+        <w:numPr>
+          <w:ilvl w:val="0"/>
+          <w:numId w:val="0"/>
+        </w:numPr>
+        <w:ind w:left="814" w:hanging="360"/>
+        <w:rPr>
+          <w:szCs w:val="24"/>
+        </w:rPr>
+      </w:pPr>
+      <w:r>
+        <w:rPr>
+          <w:szCs w:val="24"/>
+        </w:rPr>
+        <w:t>S là ma trận hiệp phương sai.</w:t>
+      </w:r>
+    </w:p>
+    <w:p>
+      <w:pPr>
+        <w:numPr>
+          <w:ilvl w:val="0"/>
+          <w:numId w:val="0"/>
+        </w:numPr>
+        <w:ind w:left="814" w:hanging="360"/>
+        <w:rPr>
+          <w:szCs w:val="24"/>
+        </w:rPr>
+      </w:pPr>
+      <w:r>
+        <w:rPr>
+          <w:szCs w:val="24"/>
+        </w:rPr>
+        <w:t>λ là giá trị riêng.</w:t>
+      </w:r>
+    </w:p>
+    <w:p>
+      <w:pPr>
+        <w:numPr>
+          <w:ilvl w:val="0"/>
+          <w:numId w:val="0"/>
+        </w:numPr>
+        <w:ind w:left="814" w:hanging="360"/>
+        <w:rPr>
+          <w:szCs w:val="24"/>
+        </w:rPr>
+      </w:pPr>
+      <w:r>
+        <w:rPr>
+          <w:szCs w:val="24"/>
+        </w:rPr>
+        <w:t>I là ma trận đơn vị.</w:t>
+      </w:r>
+    </w:p>
+    <w:p>
+      <w:pPr>
+        <w:numPr>
+          <w:ilvl w:val="0"/>
+          <w:numId w:val="0"/>
+        </w:numPr>
+        <w:ind w:left="814" w:hanging="360"/>
+        <w:rPr>
+          <w:szCs w:val="24"/>
+        </w:rPr>
+      </w:pPr>
+      <w:r>
+        <w:rPr>
+          <w:szCs w:val="24"/>
+        </w:rPr>
+        <w:t>Tính định thức của S - λI và giải phương trình để tìm các giá trị riêng.</w:t>
+      </w:r>
+    </w:p>
+    <w:p>
+      <w:pPr>
+        <w:numPr>
+          <w:ilvl w:val="0"/>
+          <w:numId w:val="0"/>
+        </w:numPr>
+        <w:ind w:left="814" w:hanging="360"/>
+        <w:rPr>
+          <w:szCs w:val="24"/>
+        </w:rPr>
+      </w:pPr>
+    </w:p>
+    <w:p>
+      <w:pPr>
+        <w:numPr>
+          <w:ilvl w:val="0"/>
+          <w:numId w:val="0"/>
+        </w:numPr>
+        <w:ind w:left="814" w:hanging="360"/>
+        <w:rPr>
+          <w:szCs w:val="24"/>
+        </w:rPr>
+      </w:pPr>
+      <w:r>
+        <w:rPr>
+          <w:szCs w:val="24"/>
+        </w:rPr>
+        <w:t>|S - λI| =</w:t>
+      </w:r>
+    </w:p>
+    <w:p>
+      <w:pPr>
+        <w:numPr>
+          <w:ilvl w:val="0"/>
+          <w:numId w:val="0"/>
+        </w:numPr>
+        <w:ind w:left="814" w:hanging="360"/>
+        <w:rPr>
+          <w:szCs w:val="24"/>
+        </w:rPr>
+      </w:pPr>
+    </w:p>
     <w:sectPr>
       <w:pgSz w:w="12240" w:h="15840"/>
       <w:pgMar w:top="1134" w:right="851" w:bottom="1134" w:left="1701" w:header="720" w:footer="720" w:gutter="0"/>
@@ -1187,6 +1804,16 @@
       <w:spacing w:val="5"/>
     </w:rPr>
   </w:style>
+  <w:style w:type="character" w:styleId="PlaceholderText">
+    <w:name w:val="Placeholder Text"/>
+    <w:basedOn w:val="DefaultParagraphFont"/>
+    <w:uiPriority w:val="99"/>
+    <w:semiHidden/>
+    <w:rsid w:val="00830A9D"/>
+    <w:rPr>
+      <w:color w:val="666666"/>
+    </w:rPr>
+  </w:style>
 </w:styles>
 </file>
 

</xml_diff>